<commit_message>
1. support workorder delete 2. refactory the interface that if statuses are the same or not.
</commit_message>
<xml_diff>
--- a/PRM server REST interfaces.docx
+++ b/PRM server REST interfaces.docx
@@ -2577,8 +2577,8 @@
     <w:tbl>
       <w:tblPr>
         <w:tblStyle w:val="TableGrid"/>
-        <w:tblpPr w:leftFromText="180" w:rightFromText="180" w:vertAnchor="text" w:horzAnchor="page" w:tblpX="1909" w:tblpY="710"/>
-        <w:tblW w:w="9349" w:type="dxa"/>
+        <w:tblpPr w:leftFromText="180" w:rightFromText="180" w:vertAnchor="text" w:horzAnchor="page" w:tblpX="1009" w:tblpY="710"/>
+        <w:tblW w:w="10506" w:type="dxa"/>
         <w:tblLook w:val="04A0" w:firstRow="1" w:lastRow="0" w:firstColumn="1" w:lastColumn="0" w:noHBand="0" w:noVBand="1"/>
       </w:tblPr>
       <w:tblGrid>
@@ -2600,6 +2600,7 @@
                 <w:lang w:eastAsia="zh-CN"/>
               </w:rPr>
             </w:pPr>
+            <w:bookmarkStart w:id="1" w:name="_Toc264983805"/>
             <w:proofErr w:type="gramStart"/>
             <w:r>
               <w:rPr>
@@ -2613,7 +2614,7 @@
         </w:tc>
         <w:tc>
           <w:tcPr>
-            <w:tcW w:w="8221" w:type="dxa"/>
+            <w:tcW w:w="9378" w:type="dxa"/>
             <w:gridSpan w:val="2"/>
           </w:tcPr>
           <w:p>
@@ -2656,7 +2657,7 @@
         </w:tc>
         <w:tc>
           <w:tcPr>
-            <w:tcW w:w="8221" w:type="dxa"/>
+            <w:tcW w:w="9378" w:type="dxa"/>
             <w:gridSpan w:val="2"/>
           </w:tcPr>
           <w:p>
@@ -2707,7 +2708,7 @@
         </w:tc>
         <w:tc>
           <w:tcPr>
-            <w:tcW w:w="1788" w:type="dxa"/>
+            <w:tcW w:w="1933" w:type="dxa"/>
           </w:tcPr>
           <w:p>
             <w:pPr>
@@ -2733,7 +2734,7 @@
         </w:tc>
         <w:tc>
           <w:tcPr>
-            <w:tcW w:w="6433" w:type="dxa"/>
+            <w:tcW w:w="7445" w:type="dxa"/>
           </w:tcPr>
           <w:p>
             <w:pPr>
@@ -2931,7 +2932,7 @@
         </w:tc>
         <w:tc>
           <w:tcPr>
-            <w:tcW w:w="1788" w:type="dxa"/>
+            <w:tcW w:w="1933" w:type="dxa"/>
           </w:tcPr>
           <w:p>
             <w:pPr>
@@ -2969,7 +2970,7 @@
         </w:tc>
         <w:tc>
           <w:tcPr>
-            <w:tcW w:w="6433" w:type="dxa"/>
+            <w:tcW w:w="7445" w:type="dxa"/>
           </w:tcPr>
           <w:p>
             <w:pPr>
@@ -3115,7 +3116,7 @@
         </w:tc>
         <w:tc>
           <w:tcPr>
-            <w:tcW w:w="1788" w:type="dxa"/>
+            <w:tcW w:w="1933" w:type="dxa"/>
           </w:tcPr>
           <w:p>
             <w:pPr>
@@ -3141,7 +3142,7 @@
         </w:tc>
         <w:tc>
           <w:tcPr>
-            <w:tcW w:w="6433" w:type="dxa"/>
+            <w:tcW w:w="7445" w:type="dxa"/>
           </w:tcPr>
           <w:p>
             <w:pPr>
@@ -3257,7 +3258,7 @@
         </w:tc>
         <w:tc>
           <w:tcPr>
-            <w:tcW w:w="1788" w:type="dxa"/>
+            <w:tcW w:w="1933" w:type="dxa"/>
           </w:tcPr>
           <w:p>
             <w:pPr>
@@ -3283,7 +3284,7 @@
         </w:tc>
         <w:tc>
           <w:tcPr>
-            <w:tcW w:w="6433" w:type="dxa"/>
+            <w:tcW w:w="7445" w:type="dxa"/>
           </w:tcPr>
           <w:p>
             <w:pPr>
@@ -3430,7 +3431,7 @@
         </w:tc>
         <w:tc>
           <w:tcPr>
-            <w:tcW w:w="1788" w:type="dxa"/>
+            <w:tcW w:w="1933" w:type="dxa"/>
           </w:tcPr>
           <w:p>
             <w:pPr>
@@ -3460,7 +3461,7 @@
         </w:tc>
         <w:tc>
           <w:tcPr>
-            <w:tcW w:w="6433" w:type="dxa"/>
+            <w:tcW w:w="7445" w:type="dxa"/>
           </w:tcPr>
           <w:p>
             <w:pPr>
@@ -3604,7 +3605,7 @@
         </w:tc>
         <w:tc>
           <w:tcPr>
-            <w:tcW w:w="1788" w:type="dxa"/>
+            <w:tcW w:w="1933" w:type="dxa"/>
           </w:tcPr>
           <w:p>
             <w:pPr>
@@ -3634,7 +3635,7 @@
         </w:tc>
         <w:tc>
           <w:tcPr>
-            <w:tcW w:w="6433" w:type="dxa"/>
+            <w:tcW w:w="7445" w:type="dxa"/>
           </w:tcPr>
           <w:p>
             <w:pPr>
@@ -3787,7 +3788,7 @@
         </w:tc>
         <w:tc>
           <w:tcPr>
-            <w:tcW w:w="1788" w:type="dxa"/>
+            <w:tcW w:w="1933" w:type="dxa"/>
           </w:tcPr>
           <w:p>
             <w:pPr>
@@ -3817,7 +3818,7 @@
         </w:tc>
         <w:tc>
           <w:tcPr>
-            <w:tcW w:w="6433" w:type="dxa"/>
+            <w:tcW w:w="7445" w:type="dxa"/>
           </w:tcPr>
           <w:p>
             <w:pPr>
@@ -3986,7 +3987,7 @@
         </w:tc>
         <w:tc>
           <w:tcPr>
-            <w:tcW w:w="1788" w:type="dxa"/>
+            <w:tcW w:w="1933" w:type="dxa"/>
           </w:tcPr>
           <w:p>
             <w:pPr>
@@ -4016,7 +4017,7 @@
         </w:tc>
         <w:tc>
           <w:tcPr>
-            <w:tcW w:w="6433" w:type="dxa"/>
+            <w:tcW w:w="7445" w:type="dxa"/>
           </w:tcPr>
           <w:p>
             <w:pPr>
@@ -4164,7 +4165,16 @@
           <w:lang w:eastAsia="zh-CN"/>
         </w:rPr>
       </w:pPr>
-      <w:bookmarkStart w:id="1" w:name="_Toc264983805"/>
+      <w:r>
+        <w:rPr>
+          <w:rFonts w:asciiTheme="minorHAnsi" w:eastAsiaTheme="minorEastAsia" w:hAnsiTheme="minorHAnsi" w:cstheme="minorBidi"/>
+          <w:b w:val="0"/>
+          <w:bCs w:val="0"/>
+          <w:color w:val="auto"/>
+          <w:lang w:eastAsia="zh-CN"/>
+        </w:rPr>
+        <w:t xml:space="preserve"> </w:t>
+      </w:r>
       <w:r>
         <w:rPr>
           <w:rFonts w:asciiTheme="minorHAnsi" w:eastAsiaTheme="minorEastAsia" w:hAnsiTheme="minorHAnsi" w:cstheme="minorBidi"/>
@@ -8686,7 +8696,6 @@
           <w:p>
             <w:pPr>
               <w:rPr>
-                <w:rFonts w:hint="eastAsia"/>
                 <w:lang w:eastAsia="zh-CN"/>
               </w:rPr>
             </w:pPr>
@@ -12486,6 +12495,7 @@
         </w:numPr>
         <w:rPr>
           <w:rFonts w:hint="eastAsia"/>
+          <w:lang w:eastAsia="zh-CN"/>
         </w:rPr>
       </w:pPr>
       <w:bookmarkStart w:id="21" w:name="_Toc264983825"/>
@@ -12507,6 +12517,28 @@
         <w:t>)</w:t>
       </w:r>
       <w:bookmarkEnd w:id="21"/>
+    </w:p>
+    <w:p>
+      <w:pPr>
+        <w:ind w:left="720"/>
+        <w:rPr>
+          <w:rFonts w:hint="eastAsia"/>
+        </w:rPr>
+      </w:pPr>
+      <w:r>
+        <w:rPr>
+          <w:rFonts w:ascii="Songti SC Regular" w:eastAsia="Songti SC Regular" w:hAnsi="Songti SC Regular" w:hint="eastAsia"/>
+          <w:lang w:eastAsia="zh-CN"/>
+        </w:rPr>
+        <w:t xml:space="preserve"> </w:t>
+      </w:r>
+      <w:r>
+        <w:rPr>
+          <w:rFonts w:ascii="Songti SC Regular" w:eastAsia="Songti SC Regular" w:hAnsi="Songti SC Regular" w:hint="eastAsia"/>
+          <w:lang w:eastAsia="zh-CN"/>
+        </w:rPr>
+        <w:t>DB中的status 必须是0才能允许操作这个API。</w:t>
+      </w:r>
     </w:p>
     <w:p>
       <w:pPr>
@@ -13295,9 +13327,475 @@
         </w:numPr>
         <w:rPr>
           <w:rFonts w:hint="eastAsia"/>
+          <w:lang w:eastAsia="zh-CN"/>
         </w:rPr>
       </w:pPr>
       <w:bookmarkStart w:id="22" w:name="_Toc264983826"/>
+      <w:proofErr w:type="spellStart"/>
+      <w:proofErr w:type="gramStart"/>
+      <w:r>
+        <w:t>WorkOrder</w:t>
+      </w:r>
+      <w:proofErr w:type="spellEnd"/>
+      <w:r>
+        <w:t>(</w:t>
+      </w:r>
+      <w:proofErr w:type="gramEnd"/>
+      <w:r>
+        <w:rPr>
+          <w:rFonts w:ascii="Kaiti SC Regular" w:eastAsia="Kaiti SC Regular" w:hAnsi="Kaiti SC Regular" w:hint="eastAsia"/>
+        </w:rPr>
+        <w:t>状态之外</w:t>
+      </w:r>
+      <w:r>
+        <w:rPr>
+          <w:rFonts w:ascii="Kaiti SC Regular" w:eastAsia="Kaiti SC Regular" w:hAnsi="Kaiti SC Regular" w:hint="eastAsia"/>
+        </w:rPr>
+        <w:t>更新</w:t>
+      </w:r>
+      <w:r>
+        <w:t>)</w:t>
+      </w:r>
+    </w:p>
+    <w:p>
+      <w:pPr>
+        <w:ind w:left="720"/>
+        <w:rPr>
+          <w:rFonts w:ascii="Songti SC Regular" w:eastAsia="Songti SC Regular" w:hAnsi="Songti SC Regular" w:hint="eastAsia"/>
+          <w:lang w:eastAsia="zh-CN"/>
+        </w:rPr>
+      </w:pPr>
+      <w:r>
+        <w:rPr>
+          <w:rFonts w:ascii="Songti SC Regular" w:eastAsia="Songti SC Regular" w:hAnsi="Songti SC Regular"/>
+          <w:lang w:eastAsia="zh-CN"/>
+        </w:rPr>
+        <w:t>递</w:t>
+      </w:r>
+      <w:r>
+        <w:rPr>
+          <w:rFonts w:ascii="Songti SC Regular" w:eastAsia="Songti SC Regular" w:hAnsi="Songti SC Regular" w:hint="eastAsia"/>
+          <w:lang w:eastAsia="zh-CN"/>
+        </w:rPr>
+        <w:t>交</w:t>
+      </w:r>
+      <w:r>
+        <w:rPr>
+          <w:rFonts w:ascii="Songti SC Regular" w:eastAsia="Songti SC Regular" w:hAnsi="Songti SC Regular" w:hint="eastAsia"/>
+          <w:lang w:eastAsia="zh-CN"/>
+        </w:rPr>
+        <w:t>的内容不能有status</w:t>
+      </w:r>
+      <w:r>
+        <w:rPr>
+          <w:rFonts w:ascii="Songti SC Regular" w:eastAsia="Songti SC Regular" w:hAnsi="Songti SC Regular" w:hint="eastAsia"/>
+          <w:lang w:eastAsia="zh-CN"/>
+        </w:rPr>
+        <w:t>, 而且DB中的status 必须是0才能允许操作这个API。</w:t>
+      </w:r>
+    </w:p>
+    <w:tbl>
+      <w:tblPr>
+        <w:tblStyle w:val="TableGrid"/>
+        <w:tblW w:w="0" w:type="auto"/>
+        <w:tblInd w:w="360" w:type="dxa"/>
+        <w:tblLook w:val="04A0" w:firstRow="1" w:lastRow="0" w:firstColumn="1" w:lastColumn="0" w:noHBand="0" w:noVBand="1"/>
+      </w:tblPr>
+      <w:tblGrid>
+        <w:gridCol w:w="1733"/>
+        <w:gridCol w:w="6423"/>
+      </w:tblGrid>
+      <w:tr>
+        <w:tc>
+          <w:tcPr>
+            <w:tcW w:w="1733" w:type="dxa"/>
+          </w:tcPr>
+          <w:p>
+            <w:pPr>
+              <w:rPr>
+                <w:rFonts w:hint="eastAsia"/>
+                <w:lang w:eastAsia="zh-CN"/>
+              </w:rPr>
+            </w:pPr>
+            <w:proofErr w:type="gramStart"/>
+            <w:r>
+              <w:rPr>
+                <w:rFonts w:hint="eastAsia"/>
+                <w:lang w:eastAsia="zh-CN"/>
+              </w:rPr>
+              <w:t>path</w:t>
+            </w:r>
+            <w:proofErr w:type="gramEnd"/>
+          </w:p>
+        </w:tc>
+        <w:tc>
+          <w:tcPr>
+            <w:tcW w:w="6423" w:type="dxa"/>
+          </w:tcPr>
+          <w:p>
+            <w:pPr>
+              <w:rPr>
+                <w:rFonts w:hint="eastAsia"/>
+                <w:lang w:eastAsia="zh-CN"/>
+              </w:rPr>
+            </w:pPr>
+            <w:r>
+              <w:rPr>
+                <w:lang w:eastAsia="zh-CN"/>
+              </w:rPr>
+              <w:t>/</w:t>
+            </w:r>
+            <w:proofErr w:type="spellStart"/>
+            <w:r>
+              <w:rPr>
+                <w:lang w:eastAsia="zh-CN"/>
+              </w:rPr>
+              <w:t>workorder</w:t>
+            </w:r>
+            <w:r>
+              <w:rPr>
+                <w:lang w:eastAsia="zh-CN"/>
+              </w:rPr>
+              <w:t>s</w:t>
+            </w:r>
+            <w:proofErr w:type="spellEnd"/>
+            <w:r>
+              <w:rPr>
+                <w:rFonts w:hint="eastAsia"/>
+                <w:lang w:eastAsia="zh-CN"/>
+              </w:rPr>
+              <w:t>/{id}</w:t>
+            </w:r>
+          </w:p>
+          <w:p>
+            <w:pPr>
+              <w:rPr>
+                <w:rFonts w:hint="eastAsia"/>
+                <w:lang w:eastAsia="zh-CN"/>
+              </w:rPr>
+            </w:pPr>
+          </w:p>
+          <w:p>
+            <w:pPr>
+              <w:rPr>
+                <w:rFonts w:hint="eastAsia"/>
+                <w:lang w:eastAsia="zh-CN"/>
+              </w:rPr>
+            </w:pPr>
+            <w:proofErr w:type="gramStart"/>
+            <w:r>
+              <w:rPr>
+                <w:rFonts w:hint="eastAsia"/>
+                <w:lang w:eastAsia="zh-CN"/>
+              </w:rPr>
+              <w:t>id</w:t>
+            </w:r>
+            <w:proofErr w:type="gramEnd"/>
+            <w:r>
+              <w:rPr>
+                <w:rFonts w:hint="eastAsia"/>
+                <w:lang w:eastAsia="zh-CN"/>
+              </w:rPr>
+              <w:t xml:space="preserve">: </w:t>
+            </w:r>
+            <w:proofErr w:type="spellStart"/>
+            <w:r>
+              <w:rPr>
+                <w:rFonts w:hint="eastAsia"/>
+                <w:lang w:eastAsia="zh-CN"/>
+              </w:rPr>
+              <w:t>workorder</w:t>
+            </w:r>
+            <w:proofErr w:type="spellEnd"/>
+            <w:r>
+              <w:rPr>
+                <w:rFonts w:hint="eastAsia"/>
+                <w:lang w:eastAsia="zh-CN"/>
+              </w:rPr>
+              <w:t xml:space="preserve"> ID</w:t>
+            </w:r>
+          </w:p>
+        </w:tc>
+      </w:tr>
+      <w:tr>
+        <w:trPr>
+          <w:trHeight w:val="331"/>
+        </w:trPr>
+        <w:tc>
+          <w:tcPr>
+            <w:tcW w:w="1733" w:type="dxa"/>
+          </w:tcPr>
+          <w:p>
+            <w:pPr>
+              <w:rPr>
+                <w:rFonts w:hint="eastAsia"/>
+                <w:lang w:eastAsia="zh-CN"/>
+              </w:rPr>
+            </w:pPr>
+            <w:r>
+              <w:rPr>
+                <w:rFonts w:hint="eastAsia"/>
+                <w:lang w:eastAsia="zh-CN"/>
+              </w:rPr>
+              <w:t>CRUD</w:t>
+            </w:r>
+          </w:p>
+        </w:tc>
+        <w:tc>
+          <w:tcPr>
+            <w:tcW w:w="6423" w:type="dxa"/>
+          </w:tcPr>
+          <w:p>
+            <w:pPr>
+              <w:rPr>
+                <w:rFonts w:hint="eastAsia"/>
+                <w:lang w:eastAsia="zh-CN"/>
+              </w:rPr>
+            </w:pPr>
+            <w:r>
+              <w:rPr>
+                <w:rFonts w:hint="eastAsia"/>
+                <w:lang w:eastAsia="zh-CN"/>
+              </w:rPr>
+              <w:t>PATCH</w:t>
+            </w:r>
+          </w:p>
+        </w:tc>
+      </w:tr>
+      <w:tr>
+        <w:tc>
+          <w:tcPr>
+            <w:tcW w:w="1733" w:type="dxa"/>
+          </w:tcPr>
+          <w:p>
+            <w:pPr>
+              <w:rPr>
+                <w:rFonts w:hint="eastAsia"/>
+                <w:lang w:eastAsia="zh-CN"/>
+              </w:rPr>
+            </w:pPr>
+            <w:proofErr w:type="gramStart"/>
+            <w:r>
+              <w:rPr>
+                <w:rFonts w:hint="eastAsia"/>
+                <w:lang w:eastAsia="zh-CN"/>
+              </w:rPr>
+              <w:t>example</w:t>
+            </w:r>
+            <w:proofErr w:type="gramEnd"/>
+          </w:p>
+        </w:tc>
+        <w:tc>
+          <w:tcPr>
+            <w:tcW w:w="6423" w:type="dxa"/>
+          </w:tcPr>
+          <w:p>
+            <w:pPr>
+              <w:rPr>
+                <w:rFonts w:hint="eastAsia"/>
+                <w:lang w:eastAsia="zh-CN"/>
+              </w:rPr>
+            </w:pPr>
+            <w:proofErr w:type="gramStart"/>
+            <w:r>
+              <w:rPr>
+                <w:lang w:eastAsia="zh-CN"/>
+              </w:rPr>
+              <w:t>curl</w:t>
+            </w:r>
+            <w:proofErr w:type="gramEnd"/>
+            <w:r>
+              <w:rPr>
+                <w:lang w:eastAsia="zh-CN"/>
+              </w:rPr>
+              <w:t xml:space="preserve"> –</w:t>
+            </w:r>
+            <w:proofErr w:type="spellStart"/>
+            <w:r>
+              <w:rPr>
+                <w:rFonts w:hint="eastAsia"/>
+                <w:lang w:eastAsia="zh-CN"/>
+              </w:rPr>
+              <w:t>i</w:t>
+            </w:r>
+            <w:proofErr w:type="spellEnd"/>
+            <w:r>
+              <w:rPr>
+                <w:rFonts w:hint="eastAsia"/>
+                <w:lang w:eastAsia="zh-CN"/>
+              </w:rPr>
+              <w:t xml:space="preserve"> </w:t>
+            </w:r>
+            <w:r>
+              <w:rPr>
+                <w:lang w:eastAsia="zh-CN"/>
+              </w:rPr>
+              <w:t xml:space="preserve">-X </w:t>
+            </w:r>
+            <w:r>
+              <w:rPr>
+                <w:rFonts w:hint="eastAsia"/>
+                <w:lang w:eastAsia="zh-CN"/>
+              </w:rPr>
+              <w:t>PATCH</w:t>
+            </w:r>
+            <w:r>
+              <w:rPr>
+                <w:lang w:eastAsia="zh-CN"/>
+              </w:rPr>
+              <w:t xml:space="preserve"> -H 'Content-Type: application/</w:t>
+            </w:r>
+            <w:proofErr w:type="spellStart"/>
+            <w:r>
+              <w:rPr>
+                <w:lang w:eastAsia="zh-CN"/>
+              </w:rPr>
+              <w:t>json;charset</w:t>
+            </w:r>
+            <w:proofErr w:type="spellEnd"/>
+            <w:r>
+              <w:rPr>
+                <w:lang w:eastAsia="zh-CN"/>
+              </w:rPr>
+              <w:t>=UTF-8' -d '</w:t>
+            </w:r>
+            <w:r>
+              <w:rPr>
+                <w:rFonts w:hint="eastAsia"/>
+                <w:lang w:eastAsia="zh-CN"/>
+              </w:rPr>
+              <w:t>{</w:t>
+            </w:r>
+            <w:r>
+              <w:rPr>
+                <w:lang w:eastAsia="zh-CN"/>
+              </w:rPr>
+              <w:t>"</w:t>
+            </w:r>
+            <w:r>
+              <w:rPr>
+                <w:rFonts w:hint="eastAsia"/>
+                <w:lang w:eastAsia="zh-CN"/>
+              </w:rPr>
+              <w:t>quantity</w:t>
+            </w:r>
+            <w:r>
+              <w:rPr>
+                <w:lang w:eastAsia="zh-CN"/>
+              </w:rPr>
+              <w:t>"</w:t>
+            </w:r>
+            <w:r>
+              <w:rPr>
+                <w:rFonts w:hint="eastAsia"/>
+                <w:lang w:eastAsia="zh-CN"/>
+              </w:rPr>
+              <w:t>: 1</w:t>
+            </w:r>
+            <w:r>
+              <w:rPr>
+                <w:rFonts w:hint="eastAsia"/>
+                <w:lang w:eastAsia="zh-CN"/>
+              </w:rPr>
+              <w:t>200</w:t>
+            </w:r>
+            <w:r>
+              <w:rPr>
+                <w:rFonts w:hint="eastAsia"/>
+                <w:lang w:eastAsia="zh-CN"/>
+              </w:rPr>
+              <w:t>}</w:t>
+            </w:r>
+            <w:r>
+              <w:rPr>
+                <w:lang w:eastAsia="zh-CN"/>
+              </w:rPr>
+              <w:t>'</w:t>
+            </w:r>
+            <w:r>
+              <w:rPr>
+                <w:rFonts w:hint="eastAsia"/>
+                <w:lang w:eastAsia="zh-CN"/>
+              </w:rPr>
+              <w:t xml:space="preserve"> </w:t>
+            </w:r>
+            <w:r>
+              <w:rPr>
+                <w:lang w:eastAsia="zh-CN"/>
+              </w:rPr>
+              <w:t>'</w:t>
+            </w:r>
+            <w:r>
+              <w:rPr>
+                <w:lang w:eastAsia="zh-CN"/>
+              </w:rPr>
+              <w:t>/</w:t>
+            </w:r>
+            <w:proofErr w:type="spellStart"/>
+            <w:r>
+              <w:rPr>
+                <w:lang w:eastAsia="zh-CN"/>
+              </w:rPr>
+              <w:t>workorder</w:t>
+            </w:r>
+            <w:r>
+              <w:rPr>
+                <w:lang w:eastAsia="zh-CN"/>
+              </w:rPr>
+              <w:t>s</w:t>
+            </w:r>
+            <w:proofErr w:type="spellEnd"/>
+            <w:r>
+              <w:rPr>
+                <w:rFonts w:hint="eastAsia"/>
+                <w:lang w:eastAsia="zh-CN"/>
+              </w:rPr>
+              <w:t>/1</w:t>
+            </w:r>
+            <w:r>
+              <w:rPr>
+                <w:lang w:eastAsia="zh-CN"/>
+              </w:rPr>
+              <w:t>'</w:t>
+            </w:r>
+            <w:r>
+              <w:rPr>
+                <w:rFonts w:hint="eastAsia"/>
+                <w:lang w:eastAsia="zh-CN"/>
+              </w:rPr>
+              <w:t xml:space="preserve"> </w:t>
+            </w:r>
+          </w:p>
+        </w:tc>
+      </w:tr>
+    </w:tbl>
+    <w:p>
+      <w:pPr>
+        <w:rPr>
+          <w:rFonts w:hint="eastAsia"/>
+          <w:lang w:eastAsia="zh-CN"/>
+        </w:rPr>
+      </w:pPr>
+    </w:p>
+    <w:p>
+      <w:pPr>
+        <w:rPr>
+          <w:rFonts w:hint="eastAsia"/>
+          <w:lang w:eastAsia="zh-CN"/>
+        </w:rPr>
+      </w:pPr>
+    </w:p>
+    <w:p>
+      <w:pPr>
+        <w:pStyle w:val="Heading3"/>
+        <w:numPr>
+          <w:ilvl w:val="1"/>
+          <w:numId w:val="2"/>
+        </w:numPr>
+        <w:rPr>
+          <w:rFonts w:hint="eastAsia"/>
+        </w:rPr>
+      </w:pPr>
       <w:proofErr w:type="spellStart"/>
       <w:r>
         <w:t>WorkOrderContainer</w:t>
@@ -14122,6 +14620,232 @@
         </w:rPr>
         <w:t>已配</w:t>
       </w:r>
+      <w:r>
+        <w:rPr>
+          <w:rFonts w:hint="eastAsia"/>
+          <w:lang w:eastAsia="zh-CN"/>
+        </w:rPr>
+        <w:t>，</w:t>
+      </w:r>
+      <w:r>
+        <w:rPr>
+          <w:rFonts w:hint="eastAsia"/>
+          <w:lang w:eastAsia="zh-CN"/>
+        </w:rPr>
+        <w:t xml:space="preserve"> </w:t>
+      </w:r>
+      <w:r>
+        <w:rPr>
+          <w:rFonts w:hint="eastAsia"/>
+          <w:lang w:eastAsia="zh-CN"/>
+        </w:rPr>
+        <w:t>能允</w:t>
+      </w:r>
+      <w:r>
+        <w:rPr>
+          <w:rFonts w:ascii="宋体" w:eastAsia="宋体" w:hAnsi="宋体" w:cs="宋体" w:hint="eastAsia"/>
+          <w:lang w:eastAsia="zh-CN"/>
+        </w:rPr>
+        <w:t>许</w:t>
+      </w:r>
+      <w:r>
+        <w:rPr>
+          <w:rFonts w:ascii="宋体" w:eastAsia="宋体" w:hAnsi="宋体" w:cs="宋体" w:hint="eastAsia"/>
+          <w:lang w:eastAsia="zh-CN"/>
+        </w:rPr>
+        <w:t>输入</w:t>
+      </w:r>
+      <w:r>
+        <w:rPr>
+          <w:rFonts w:hint="eastAsia"/>
+          <w:lang w:eastAsia="zh-CN"/>
+        </w:rPr>
+        <w:t>的状</w:t>
+      </w:r>
+      <w:r>
+        <w:rPr>
+          <w:rFonts w:ascii="宋体" w:eastAsia="宋体" w:hAnsi="宋体" w:cs="宋体" w:hint="eastAsia"/>
+          <w:lang w:eastAsia="zh-CN"/>
+        </w:rPr>
+        <w:t>态</w:t>
+      </w:r>
+      <w:r>
+        <w:rPr>
+          <w:rFonts w:hint="eastAsia"/>
+          <w:lang w:eastAsia="zh-CN"/>
+        </w:rPr>
+        <w:t>不能大于</w:t>
+      </w:r>
+      <w:r>
+        <w:rPr>
+          <w:rFonts w:hint="eastAsia"/>
+          <w:lang w:eastAsia="zh-CN"/>
+        </w:rPr>
+        <w:t>2</w:t>
+      </w:r>
+      <w:r>
+        <w:rPr>
+          <w:rFonts w:hint="eastAsia"/>
+          <w:lang w:eastAsia="zh-CN"/>
+        </w:rPr>
+        <w:t>（</w:t>
+      </w:r>
+      <w:r>
+        <w:rPr>
+          <w:rFonts w:hint="eastAsia"/>
+          <w:lang w:eastAsia="zh-CN"/>
+        </w:rPr>
+        <w:t>2</w:t>
+      </w:r>
+      <w:r>
+        <w:rPr>
+          <w:rFonts w:hint="eastAsia"/>
+          <w:lang w:eastAsia="zh-CN"/>
+        </w:rPr>
+        <w:t xml:space="preserve"> </w:t>
+      </w:r>
+      <w:r>
+        <w:rPr>
+          <w:rFonts w:hint="eastAsia"/>
+          <w:lang w:eastAsia="zh-CN"/>
+        </w:rPr>
+        <w:t>已配</w:t>
+      </w:r>
+      <w:r>
+        <w:rPr>
+          <w:rFonts w:hint="eastAsia"/>
+          <w:lang w:eastAsia="zh-CN"/>
+        </w:rPr>
+        <w:t>，</w:t>
+      </w:r>
+      <w:r>
+        <w:rPr>
+          <w:rFonts w:hint="eastAsia"/>
+          <w:lang w:eastAsia="zh-CN"/>
+        </w:rPr>
+        <w:t>1</w:t>
+      </w:r>
+      <w:r>
+        <w:rPr>
+          <w:rFonts w:hint="eastAsia"/>
+          <w:lang w:eastAsia="zh-CN"/>
+        </w:rPr>
+        <w:t>已</w:t>
+      </w:r>
+      <w:r>
+        <w:rPr>
+          <w:rFonts w:ascii="宋体" w:eastAsia="宋体" w:hAnsi="宋体" w:cs="宋体" w:hint="eastAsia"/>
+          <w:lang w:eastAsia="zh-CN"/>
+        </w:rPr>
+        <w:t>审</w:t>
+      </w:r>
+      <w:r>
+        <w:rPr>
+          <w:rFonts w:hint="eastAsia"/>
+          <w:lang w:eastAsia="zh-CN"/>
+        </w:rPr>
+        <w:t>）</w:t>
+      </w:r>
+      <w:r>
+        <w:rPr>
+          <w:rFonts w:hint="eastAsia"/>
+          <w:lang w:eastAsia="zh-CN"/>
+        </w:rPr>
+        <w:t>，</w:t>
+      </w:r>
+      <w:r>
+        <w:rPr>
+          <w:rFonts w:hint="eastAsia"/>
+          <w:lang w:eastAsia="zh-CN"/>
+        </w:rPr>
+        <w:t>DB</w:t>
+      </w:r>
+      <w:r>
+        <w:rPr>
+          <w:rFonts w:hint="eastAsia"/>
+          <w:lang w:eastAsia="zh-CN"/>
+        </w:rPr>
+        <w:t>中的状</w:t>
+      </w:r>
+      <w:r>
+        <w:rPr>
+          <w:rFonts w:ascii="宋体" w:eastAsia="宋体" w:hAnsi="宋体" w:cs="宋体" w:hint="eastAsia"/>
+          <w:lang w:eastAsia="zh-CN"/>
+        </w:rPr>
+        <w:t>态</w:t>
+      </w:r>
+      <w:r>
+        <w:rPr>
+          <w:rFonts w:hint="eastAsia"/>
+          <w:lang w:eastAsia="zh-CN"/>
+        </w:rPr>
+        <w:t>也必</w:t>
+      </w:r>
+      <w:r>
+        <w:rPr>
+          <w:rFonts w:ascii="宋体" w:eastAsia="宋体" w:hAnsi="宋体" w:cs="宋体" w:hint="eastAsia"/>
+          <w:lang w:eastAsia="zh-CN"/>
+        </w:rPr>
+        <w:t>须</w:t>
+      </w:r>
+      <w:r>
+        <w:rPr>
+          <w:rFonts w:hint="eastAsia"/>
+          <w:lang w:eastAsia="zh-CN"/>
+        </w:rPr>
+        <w:t>是</w:t>
+      </w:r>
+      <w:r>
+        <w:rPr>
+          <w:rFonts w:hint="eastAsia"/>
+          <w:lang w:eastAsia="zh-CN"/>
+        </w:rPr>
+        <w:t>不能大于</w:t>
+      </w:r>
+      <w:r>
+        <w:rPr>
+          <w:rFonts w:hint="eastAsia"/>
+          <w:lang w:eastAsia="zh-CN"/>
+        </w:rPr>
+        <w:t>1</w:t>
+      </w:r>
+      <w:r>
+        <w:rPr>
+          <w:rFonts w:hint="eastAsia"/>
+          <w:lang w:eastAsia="zh-CN"/>
+        </w:rPr>
+        <w:t>（</w:t>
+      </w:r>
+      <w:r>
+        <w:rPr>
+          <w:rFonts w:hint="eastAsia"/>
+          <w:lang w:eastAsia="zh-CN"/>
+        </w:rPr>
+        <w:t>已</w:t>
+      </w:r>
+      <w:r>
+        <w:rPr>
+          <w:rFonts w:ascii="宋体" w:eastAsia="宋体" w:hAnsi="宋体" w:cs="宋体" w:hint="eastAsia"/>
+          <w:lang w:eastAsia="zh-CN"/>
+        </w:rPr>
+        <w:t>审</w:t>
+      </w:r>
+      <w:r>
+        <w:rPr>
+          <w:rFonts w:ascii="宋体" w:eastAsia="宋体" w:hAnsi="宋体" w:cs="宋体" w:hint="eastAsia"/>
+          <w:lang w:eastAsia="zh-CN"/>
+        </w:rPr>
+        <w:t>）</w:t>
+      </w:r>
+      <w:bookmarkStart w:id="24" w:name="_GoBack"/>
+      <w:bookmarkEnd w:id="24"/>
+      <w:r>
+        <w:rPr>
+          <w:rFonts w:hint="eastAsia"/>
+          <w:lang w:eastAsia="zh-CN"/>
+        </w:rPr>
+        <w:t>。</w:t>
+      </w:r>
     </w:p>
     <w:tbl>
       <w:tblPr>
@@ -14595,7 +15319,7 @@
           <w:rFonts w:hint="eastAsia"/>
         </w:rPr>
       </w:pPr>
-      <w:bookmarkStart w:id="24" w:name="_Toc264983828"/>
+      <w:bookmarkStart w:id="25" w:name="_Toc264983828"/>
       <w:proofErr w:type="spellStart"/>
       <w:r>
         <w:rPr>
@@ -14622,7 +15346,7 @@
         </w:rPr>
         <w:t>)</w:t>
       </w:r>
-      <w:bookmarkEnd w:id="24"/>
+      <w:bookmarkEnd w:id="25"/>
     </w:p>
     <w:tbl>
       <w:tblPr>
@@ -15090,11 +15814,11 @@
           <w:rFonts w:hint="eastAsia"/>
         </w:rPr>
       </w:pPr>
-      <w:bookmarkStart w:id="25" w:name="_Toc264983829"/>
+      <w:bookmarkStart w:id="26" w:name="_Toc264983829"/>
       <w:r>
         <w:t>Reports</w:t>
       </w:r>
-      <w:bookmarkEnd w:id="25"/>
+      <w:bookmarkEnd w:id="26"/>
     </w:p>
     <w:p>
       <w:pPr>
@@ -15107,7 +15831,7 @@
           <w:rFonts w:hint="eastAsia"/>
         </w:rPr>
       </w:pPr>
-      <w:bookmarkStart w:id="26" w:name="_Toc264983830"/>
+      <w:bookmarkStart w:id="27" w:name="_Toc264983830"/>
       <w:proofErr w:type="spellStart"/>
       <w:r>
         <w:rPr>
@@ -15137,7 +15861,7 @@
         </w:rPr>
         <w:t>)</w:t>
       </w:r>
-      <w:bookmarkEnd w:id="26"/>
+      <w:bookmarkEnd w:id="27"/>
     </w:p>
     <w:tbl>
       <w:tblPr>
@@ -15475,7 +16199,6 @@
                 <w:lang w:eastAsia="zh-CN"/>
               </w:rPr>
             </w:pPr>
-            <w:bookmarkStart w:id="27" w:name="_GoBack"/>
             <w:proofErr w:type="gramStart"/>
             <w:r>
               <w:rPr>
@@ -15664,7 +16387,6 @@
           </w:p>
         </w:tc>
       </w:tr>
-      <w:bookmarkEnd w:id="27"/>
     </w:tbl>
     <w:p>
       <w:pPr>
@@ -17726,7 +18448,7 @@
 </file>
 
 <file path=customXml/itemProps1.xml><?xml version="1.0" encoding="utf-8"?>
-<ds:datastoreItem xmlns:ds="http://schemas.openxmlformats.org/officeDocument/2006/customXml" ds:itemID="{83E50177-66BA-7649-BBFE-FF5819802ADE}">
+<ds:datastoreItem xmlns:ds="http://schemas.openxmlformats.org/officeDocument/2006/customXml" ds:itemID="{1C3F98AE-24A0-1746-922C-9C7CC86E7CAC}">
   <ds:schemaRefs>
     <ds:schemaRef ds:uri="http://schemas.openxmlformats.org/officeDocument/2006/bibliography"/>
   </ds:schemaRefs>

</xml_diff>

<commit_message>
add the new feature that allow to update the workorder which is not approved yet.
</commit_message>
<xml_diff>
--- a/PRM server REST interfaces.docx
+++ b/PRM server REST interfaces.docx
@@ -13391,7 +13391,37 @@
           <w:rFonts w:ascii="Songti SC Regular" w:eastAsia="Songti SC Regular" w:hAnsi="Songti SC Regular" w:hint="eastAsia"/>
           <w:lang w:eastAsia="zh-CN"/>
         </w:rPr>
-        <w:t>, 而且DB中的status 必须是0才能允许操作这个API。</w:t>
+        <w:t>, 而且DB中的status 必须是0</w:t>
+      </w:r>
+      <w:r>
+        <w:rPr>
+          <w:rFonts w:ascii="Songti SC Regular" w:eastAsia="Songti SC Regular" w:hAnsi="Songti SC Regular"/>
+          <w:lang w:eastAsia="zh-CN"/>
+        </w:rPr>
+        <w:t>(</w:t>
+      </w:r>
+      <w:r>
+        <w:rPr>
+          <w:rFonts w:ascii="Songti SC Regular" w:eastAsia="Songti SC Regular" w:hAnsi="Songti SC Regular" w:hint="eastAsia"/>
+          <w:lang w:eastAsia="zh-CN"/>
+        </w:rPr>
+        <w:t>已审之前</w:t>
+      </w:r>
+      <w:bookmarkStart w:id="23" w:name="_GoBack"/>
+      <w:bookmarkEnd w:id="23"/>
+      <w:r>
+        <w:rPr>
+          <w:rFonts w:ascii="Songti SC Regular" w:eastAsia="Songti SC Regular" w:hAnsi="Songti SC Regular"/>
+          <w:lang w:eastAsia="zh-CN"/>
+        </w:rPr>
+        <w:t>)</w:t>
+      </w:r>
+      <w:r>
+        <w:rPr>
+          <w:rFonts w:ascii="Songti SC Regular" w:eastAsia="Songti SC Regular" w:hAnsi="Songti SC Regular" w:hint="eastAsia"/>
+          <w:lang w:eastAsia="zh-CN"/>
+        </w:rPr>
+        <w:t>才能允许操作这个API。</w:t>
       </w:r>
     </w:p>
     <w:tbl>
@@ -14541,7 +14571,7 @@
           <w:rFonts w:hint="eastAsia"/>
         </w:rPr>
       </w:pPr>
-      <w:bookmarkStart w:id="23" w:name="_Toc264983827"/>
+      <w:bookmarkStart w:id="24" w:name="_Toc264983827"/>
       <w:proofErr w:type="spellStart"/>
       <w:r>
         <w:t>WokrOrderMaterial</w:t>
@@ -14559,7 +14589,7 @@
       <w:r>
         <w:t>)</w:t>
       </w:r>
-      <w:bookmarkEnd w:id="23"/>
+      <w:bookmarkEnd w:id="24"/>
     </w:p>
     <w:p>
       <w:pPr>
@@ -14837,8 +14867,6 @@
         </w:rPr>
         <w:t>）</w:t>
       </w:r>
-      <w:bookmarkStart w:id="24" w:name="_GoBack"/>
-      <w:bookmarkEnd w:id="24"/>
       <w:r>
         <w:rPr>
           <w:rFonts w:hint="eastAsia"/>
@@ -18448,7 +18476,7 @@
 </file>
 
 <file path=customXml/itemProps1.xml><?xml version="1.0" encoding="utf-8"?>
-<ds:datastoreItem xmlns:ds="http://schemas.openxmlformats.org/officeDocument/2006/customXml" ds:itemID="{1C3F98AE-24A0-1746-922C-9C7CC86E7CAC}">
+<ds:datastoreItem xmlns:ds="http://schemas.openxmlformats.org/officeDocument/2006/customXml" ds:itemID="{FC86EEEC-B80B-B04B-ACD3-A05DF1F24A99}">
   <ds:schemaRefs>
     <ds:schemaRef ds:uri="http://schemas.openxmlformats.org/officeDocument/2006/bibliography"/>
   </ds:schemaRefs>

</xml_diff>